<commit_message>
First real attempt to reorg CONGA v3
</commit_message>
<xml_diff>
--- a/CONGA/Docs/Conga 3.0 Release Notes.docx
+++ b/CONGA/Docs/Conga 3.0 Release Notes.docx
@@ -87,24 +87,41 @@
         <w:t>WebServer</w:t>
       </w:r>
       <w:proofErr w:type="spellEnd"/>
-      <w:r>
-        <w:t xml:space="preserve"> (</w:t>
+    </w:p>
+    <w:p>
+      <w:r>
+        <w:t>Removed from DRC, available in “</w:t>
+      </w:r>
+      <w:proofErr w:type="spellStart"/>
+      <w:r>
+        <w:t>apllib</w:t>
+      </w:r>
+      <w:proofErr w:type="spellEnd"/>
+      <w:r>
+        <w:t>” folder:</w:t>
+      </w:r>
+    </w:p>
+    <w:p>
+      <w:pPr>
+        <w:pStyle w:val="ListParagraph"/>
+        <w:numPr>
+          <w:ilvl w:val="0"/>
+          <w:numId w:val="1"/>
+        </w:numPr>
+      </w:pPr>
+      <w:proofErr w:type="spellStart"/>
+      <w:r>
+        <w:t>flate</w:t>
+      </w:r>
+      <w:proofErr w:type="spellEnd"/>
+      <w:r>
+        <w:t>,</w:t>
+      </w:r>
+      <w:r>
+        <w:t xml:space="preserve"> Files</w:t>
       </w:r>
       <w:bookmarkStart w:id="0" w:name="_GoBack"/>
       <w:bookmarkEnd w:id="0"/>
-    </w:p>
-    <w:p>
-      <w:r>
-        <w:t>”</w:t>
-      </w:r>
-      <w:proofErr w:type="spellStart"/>
-      <w:r>
-        <w:t>flate</w:t>
-      </w:r>
-      <w:proofErr w:type="spellEnd"/>
-      <w:r>
-        <w:t xml:space="preserve">” removed from </w:t>
-      </w:r>
     </w:p>
     <w:sectPr>
       <w:pgSz w:w="11906" w:h="16838"/>

</xml_diff>

<commit_message>
Some of reorganised Conga working
</commit_message>
<xml_diff>
--- a/CONGA/Docs/Conga 3.0 Release Notes.docx
+++ b/CONGA/Docs/Conga 3.0 Release Notes.docx
@@ -119,6 +119,24 @@
       </w:r>
       <w:r>
         <w:t xml:space="preserve"> Files</w:t>
+      </w:r>
+    </w:p>
+    <w:p>
+      <w:r>
+        <w:t>Renames:</w:t>
+      </w:r>
+    </w:p>
+    <w:p>
+      <w:r>
+        <w:t xml:space="preserve">IWA functions are now </w:t>
+      </w:r>
+      <w:proofErr w:type="spellStart"/>
+      <w:r>
+        <w:t>Conga.IWA.ClientAuth</w:t>
+      </w:r>
+      <w:proofErr w:type="spellEnd"/>
+      <w:r>
+        <w:t xml:space="preserve"> and ServerAuth</w:t>
       </w:r>
       <w:bookmarkStart w:id="0" w:name="_GoBack"/>
       <w:bookmarkEnd w:id="0"/>

</xml_diff>

<commit_message>
Work on Release Notes
</commit_message>
<xml_diff>
--- a/CONGA/Docs/Conga 3.0 Release Notes.docx
+++ b/CONGA/Docs/Conga 3.0 Release Notes.docx
@@ -1,6 +1,6 @@
 
 <file path=word/document.xml><?xml version="1.0" encoding="utf-8"?>
-<w:document xmlns:wpc="http://schemas.microsoft.com/office/word/2010/wordprocessingCanvas" xmlns:cx="http://schemas.microsoft.com/office/drawing/2014/chartex" xmlns:cx1="http://schemas.microsoft.com/office/drawing/2015/9/8/chartex" xmlns:cx2="http://schemas.microsoft.com/office/drawing/2015/10/21/chartex" xmlns:cx3="http://schemas.microsoft.com/office/drawing/2016/5/9/chartex" xmlns:cx4="http://schemas.microsoft.com/office/drawing/2016/5/10/chartex" xmlns:cx5="http://schemas.microsoft.com/office/drawing/2016/5/11/chartex" xmlns:mc="http://schemas.openxmlformats.org/markup-compatibility/2006" xmlns:o="urn:schemas-microsoft-com:office:office" xmlns:r="http://schemas.openxmlformats.org/officeDocument/2006/relationships" xmlns:m="http://schemas.openxmlformats.org/officeDocument/2006/math" xmlns:v="urn:schemas-microsoft-com:vml" xmlns:wp14="http://schemas.microsoft.com/office/word/2010/wordprocessingDrawing" xmlns:wp="http://schemas.openxmlformats.org/drawingml/2006/wordprocessingDrawing" xmlns:w10="urn:schemas-microsoft-com:office:word" xmlns:w="http://schemas.openxmlformats.org/wordprocessingml/2006/main" xmlns:w14="http://schemas.microsoft.com/office/word/2010/wordml" xmlns:w15="http://schemas.microsoft.com/office/word/2012/wordml" xmlns:w16se="http://schemas.microsoft.com/office/word/2015/wordml/symex" xmlns:wpg="http://schemas.microsoft.com/office/word/2010/wordprocessingGroup" xmlns:wpi="http://schemas.microsoft.com/office/word/2010/wordprocessingInk" xmlns:wne="http://schemas.microsoft.com/office/word/2006/wordml" xmlns:wps="http://schemas.microsoft.com/office/word/2010/wordprocessingShape" mc:Ignorable="w14 w15 w16se wp14">
+<w:document xmlns:wpc="http://schemas.microsoft.com/office/word/2010/wordprocessingCanvas" xmlns:cx="http://schemas.microsoft.com/office/drawing/2014/chartex" xmlns:cx1="http://schemas.microsoft.com/office/drawing/2015/9/8/chartex" xmlns:cx2="http://schemas.microsoft.com/office/drawing/2015/10/21/chartex" xmlns:cx3="http://schemas.microsoft.com/office/drawing/2016/5/9/chartex" xmlns:cx4="http://schemas.microsoft.com/office/drawing/2016/5/10/chartex" xmlns:cx5="http://schemas.microsoft.com/office/drawing/2016/5/11/chartex" xmlns:cx6="http://schemas.microsoft.com/office/drawing/2016/5/12/chartex" xmlns:cx7="http://schemas.microsoft.com/office/drawing/2016/5/13/chartex" xmlns:cx8="http://schemas.microsoft.com/office/drawing/2016/5/14/chartex" xmlns:mc="http://schemas.openxmlformats.org/markup-compatibility/2006" xmlns:o="urn:schemas-microsoft-com:office:office" xmlns:r="http://schemas.openxmlformats.org/officeDocument/2006/relationships" xmlns:m="http://schemas.openxmlformats.org/officeDocument/2006/math" xmlns:v="urn:schemas-microsoft-com:vml" xmlns:wp14="http://schemas.microsoft.com/office/word/2010/wordprocessingDrawing" xmlns:wp="http://schemas.openxmlformats.org/drawingml/2006/wordprocessingDrawing" xmlns:w10="urn:schemas-microsoft-com:office:word" xmlns:w="http://schemas.openxmlformats.org/wordprocessingml/2006/main" xmlns:w14="http://schemas.microsoft.com/office/word/2010/wordml" xmlns:w15="http://schemas.microsoft.com/office/word/2012/wordml" xmlns:w16se="http://schemas.microsoft.com/office/word/2015/wordml/symex" xmlns:wpg="http://schemas.microsoft.com/office/word/2010/wordprocessingGroup" xmlns:wpi="http://schemas.microsoft.com/office/word/2010/wordprocessingInk" xmlns:wne="http://schemas.microsoft.com/office/word/2006/wordml" xmlns:wps="http://schemas.microsoft.com/office/word/2010/wordprocessingShape" mc:Ignorable="w14 w15 w16se wp14">
   <w:body>
     <w:p>
       <w:r>
@@ -136,10 +136,39 @@
       </w:r>
       <w:proofErr w:type="spellEnd"/>
       <w:r>
-        <w:t xml:space="preserve"> and ServerAuth</w:t>
+        <w:t xml:space="preserve"> and </w:t>
+      </w:r>
+      <w:proofErr w:type="spellStart"/>
+      <w:r>
+        <w:t>ServerAuth</w:t>
       </w:r>
       <w:bookmarkStart w:id="0" w:name="_GoBack"/>
       <w:bookmarkEnd w:id="0"/>
+      <w:proofErr w:type="spellEnd"/>
+    </w:p>
+    <w:p>
+      <w:proofErr w:type="spellStart"/>
+      <w:r>
+        <w:t>ReadCert</w:t>
+      </w:r>
+      <w:proofErr w:type="spellEnd"/>
+      <w:r>
+        <w:t>* are now methods in DRC /</w:t>
+      </w:r>
+      <w:r>
+        <w:t xml:space="preserve"> </w:t>
+      </w:r>
+      <w:proofErr w:type="spellStart"/>
+      <w:r>
+        <w:t>iConga</w:t>
+      </w:r>
+      <w:proofErr w:type="spellEnd"/>
+      <w:r>
+        <w:t xml:space="preserve"> instance methods rather than </w:t>
+      </w:r>
+      <w:r>
+        <w:t>shared methods of X509Cert (shared methods still exist).</w:t>
+      </w:r>
     </w:p>
     <w:sectPr>
       <w:pgSz w:w="11906" w:h="16838"/>
@@ -152,7 +181,7 @@
 </file>
 
 <file path=word/numbering.xml><?xml version="1.0" encoding="utf-8"?>
-<w:numbering xmlns:wpc="http://schemas.microsoft.com/office/word/2010/wordprocessingCanvas" xmlns:cx="http://schemas.microsoft.com/office/drawing/2014/chartex" xmlns:cx1="http://schemas.microsoft.com/office/drawing/2015/9/8/chartex" xmlns:cx2="http://schemas.microsoft.com/office/drawing/2015/10/21/chartex" xmlns:cx3="http://schemas.microsoft.com/office/drawing/2016/5/9/chartex" xmlns:cx4="http://schemas.microsoft.com/office/drawing/2016/5/10/chartex" xmlns:cx5="http://schemas.microsoft.com/office/drawing/2016/5/11/chartex" xmlns:mc="http://schemas.openxmlformats.org/markup-compatibility/2006" xmlns:o="urn:schemas-microsoft-com:office:office" xmlns:r="http://schemas.openxmlformats.org/officeDocument/2006/relationships" xmlns:m="http://schemas.openxmlformats.org/officeDocument/2006/math" xmlns:v="urn:schemas-microsoft-com:vml" xmlns:wp14="http://schemas.microsoft.com/office/word/2010/wordprocessingDrawing" xmlns:wp="http://schemas.openxmlformats.org/drawingml/2006/wordprocessingDrawing" xmlns:w10="urn:schemas-microsoft-com:office:word" xmlns:w="http://schemas.openxmlformats.org/wordprocessingml/2006/main" xmlns:w14="http://schemas.microsoft.com/office/word/2010/wordml" xmlns:w15="http://schemas.microsoft.com/office/word/2012/wordml" xmlns:w16se="http://schemas.microsoft.com/office/word/2015/wordml/symex" xmlns:wpg="http://schemas.microsoft.com/office/word/2010/wordprocessingGroup" xmlns:wpi="http://schemas.microsoft.com/office/word/2010/wordprocessingInk" xmlns:wne="http://schemas.microsoft.com/office/word/2006/wordml" xmlns:wps="http://schemas.microsoft.com/office/word/2010/wordprocessingShape" mc:Ignorable="w14 w15 w16se wp14">
+<w:numbering xmlns:wpc="http://schemas.microsoft.com/office/word/2010/wordprocessingCanvas" xmlns:cx="http://schemas.microsoft.com/office/drawing/2014/chartex" xmlns:cx1="http://schemas.microsoft.com/office/drawing/2015/9/8/chartex" xmlns:cx2="http://schemas.microsoft.com/office/drawing/2015/10/21/chartex" xmlns:cx3="http://schemas.microsoft.com/office/drawing/2016/5/9/chartex" xmlns:cx4="http://schemas.microsoft.com/office/drawing/2016/5/10/chartex" xmlns:cx5="http://schemas.microsoft.com/office/drawing/2016/5/11/chartex" xmlns:cx6="http://schemas.microsoft.com/office/drawing/2016/5/12/chartex" xmlns:cx7="http://schemas.microsoft.com/office/drawing/2016/5/13/chartex" xmlns:cx8="http://schemas.microsoft.com/office/drawing/2016/5/14/chartex" xmlns:mc="http://schemas.openxmlformats.org/markup-compatibility/2006" xmlns:o="urn:schemas-microsoft-com:office:office" xmlns:r="http://schemas.openxmlformats.org/officeDocument/2006/relationships" xmlns:m="http://schemas.openxmlformats.org/officeDocument/2006/math" xmlns:v="urn:schemas-microsoft-com:vml" xmlns:wp14="http://schemas.microsoft.com/office/word/2010/wordprocessingDrawing" xmlns:wp="http://schemas.openxmlformats.org/drawingml/2006/wordprocessingDrawing" xmlns:w10="urn:schemas-microsoft-com:office:word" xmlns:w="http://schemas.openxmlformats.org/wordprocessingml/2006/main" xmlns:w14="http://schemas.microsoft.com/office/word/2010/wordml" xmlns:w15="http://schemas.microsoft.com/office/word/2012/wordml" xmlns:w16se="http://schemas.microsoft.com/office/word/2015/wordml/symex" xmlns:wpg="http://schemas.microsoft.com/office/word/2010/wordprocessingGroup" xmlns:wpi="http://schemas.microsoft.com/office/word/2010/wordprocessingInk" xmlns:wne="http://schemas.microsoft.com/office/word/2006/wordml" xmlns:wps="http://schemas.microsoft.com/office/word/2010/wordprocessingShape" mc:Ignorable="w14 w15 w16se wp14">
   <w:abstractNum w:abstractNumId="0" w15:restartNumberingAfterBreak="0">
     <w:nsid w:val="0D35685A"/>
     <w:multiLevelType w:val="hybridMultilevel"/>

</xml_diff>